<commit_message>
Refactored alot of code
</commit_message>
<xml_diff>
--- a/ParkPaySystem/Memo.docx
+++ b/ParkPaySystem/Memo.docx
@@ -1,6 +1,6 @@
 
 <file path=word/document.xml><?xml version="1.0" encoding="utf-8"?>
-<w:document xmlns:wpc="http://schemas.microsoft.com/office/word/2010/wordprocessingCanvas" xmlns:cx="http://schemas.microsoft.com/office/drawing/2014/chartex" xmlns:cx1="http://schemas.microsoft.com/office/drawing/2015/9/8/chartex" xmlns:cx2="http://schemas.microsoft.com/office/drawing/2015/10/21/chartex" xmlns:cx3="http://schemas.microsoft.com/office/drawing/2016/5/9/chartex" xmlns:cx4="http://schemas.microsoft.com/office/drawing/2016/5/10/chartex" xmlns:cx5="http://schemas.microsoft.com/office/drawing/2016/5/11/chartex" xmlns:cx6="http://schemas.microsoft.com/office/drawing/2016/5/12/chartex" xmlns:cx7="http://schemas.microsoft.com/office/drawing/2016/5/13/chartex" xmlns:cx8="http://schemas.microsoft.com/office/drawing/2016/5/14/chartex" xmlns:mc="http://schemas.openxmlformats.org/markup-compatibility/2006" xmlns:aink="http://schemas.microsoft.com/office/drawing/2016/ink" xmlns:am3d="http://schemas.microsoft.com/office/drawing/2017/model3d" xmlns:o="urn:schemas-microsoft-com:office:office" xmlns:r="http://schemas.openxmlformats.org/officeDocument/2006/relationships" xmlns:m="http://schemas.openxmlformats.org/officeDocument/2006/math" xmlns:v="urn:schemas-microsoft-com:vml" xmlns:wp14="http://schemas.microsoft.com/office/word/2010/wordprocessingDrawing" xmlns:wp="http://schemas.openxmlformats.org/drawingml/2006/wordprocessingDrawing" xmlns:w10="urn:schemas-microsoft-com:office:word" xmlns:w="http://schemas.openxmlformats.org/wordprocessingml/2006/main" xmlns:w14="http://schemas.microsoft.com/office/word/2010/wordml" xmlns:w15="http://schemas.microsoft.com/office/word/2012/wordml" xmlns:w16cid="http://schemas.microsoft.com/office/word/2016/wordml/cid" xmlns:w16se="http://schemas.microsoft.com/office/word/2015/wordml/symex" xmlns:wpg="http://schemas.microsoft.com/office/word/2010/wordprocessingGroup" xmlns:wpi="http://schemas.microsoft.com/office/word/2010/wordprocessingInk" xmlns:wne="http://schemas.microsoft.com/office/word/2006/wordml" xmlns:wps="http://schemas.microsoft.com/office/word/2010/wordprocessingShape" mc:Ignorable="w14 w15 w16se w16cid wp14">
+<w:document xmlns:wpc="http://schemas.microsoft.com/office/word/2010/wordprocessingCanvas" xmlns:cx="http://schemas.microsoft.com/office/drawing/2014/chartex" xmlns:cx1="http://schemas.microsoft.com/office/drawing/2015/9/8/chartex" xmlns:mc="http://schemas.openxmlformats.org/markup-compatibility/2006" xmlns:o="urn:schemas-microsoft-com:office:office" xmlns:r="http://schemas.openxmlformats.org/officeDocument/2006/relationships" xmlns:m="http://schemas.openxmlformats.org/officeDocument/2006/math" xmlns:v="urn:schemas-microsoft-com:vml" xmlns:wp14="http://schemas.microsoft.com/office/word/2010/wordprocessingDrawing" xmlns:wp="http://schemas.openxmlformats.org/drawingml/2006/wordprocessingDrawing" xmlns:w10="urn:schemas-microsoft-com:office:word" xmlns:w="http://schemas.openxmlformats.org/wordprocessingml/2006/main" xmlns:w14="http://schemas.microsoft.com/office/word/2010/wordml" xmlns:w15="http://schemas.microsoft.com/office/word/2012/wordml" xmlns:w16se="http://schemas.microsoft.com/office/word/2015/wordml/symex" xmlns:wpg="http://schemas.microsoft.com/office/word/2010/wordprocessingGroup" xmlns:wpi="http://schemas.microsoft.com/office/word/2010/wordprocessingInk" xmlns:wne="http://schemas.microsoft.com/office/word/2006/wordml" xmlns:wps="http://schemas.microsoft.com/office/word/2010/wordprocessingShape" mc:Ignorable="w14 w15 w16se wp14">
   <w:body>
     <w:p>
       <w:pPr>
@@ -81,25 +81,7 @@
           <w:sz w:val="24"/>
           <w:szCs w:val="24"/>
         </w:rPr>
-        <w:t xml:space="preserve">The project status is almost done, I still </w:t>
-      </w:r>
-      <w:proofErr w:type="gramStart"/>
-      <w:r>
-        <w:rPr>
-          <w:rFonts w:eastAsia="Times New Roman" w:cstheme="minorHAnsi"/>
-          <w:sz w:val="24"/>
-          <w:szCs w:val="24"/>
-        </w:rPr>
-        <w:t>have to</w:t>
-      </w:r>
-      <w:proofErr w:type="gramEnd"/>
-      <w:r>
-        <w:rPr>
-          <w:rFonts w:eastAsia="Times New Roman" w:cstheme="minorHAnsi"/>
-          <w:sz w:val="24"/>
-          <w:szCs w:val="24"/>
-        </w:rPr>
-        <w:t xml:space="preserve"> optimize the code in the sense of cleaning it up more, extracting some classes, decoupling certain classes from others, and making my test suite more presentable. Other done that the project should meet all the requirements specified in the project description, API specification, and test script. One big component that is missing is making the application thread safe. This is important for this application because many people will be accessing at</w:t>
+        <w:t>The project status is almost done, I still have to optimize the code in the sense of cleaning it up more, extracting some classes, decoupling certain classes from others, and making my test suite more presentable. Other done that the project should meet all the requirements specified in the project description, API specification, and test script. One big component that is missing is making the application thread safe. This is important for this application because many people will be accessing at</w:t>
       </w:r>
       <w:r>
         <w:rPr>
@@ -115,25 +97,7 @@
           <w:sz w:val="24"/>
           <w:szCs w:val="24"/>
         </w:rPr>
-        <w:t xml:space="preserve">the same time. Other than </w:t>
-      </w:r>
-      <w:proofErr w:type="gramStart"/>
-      <w:r>
-        <w:rPr>
-          <w:rFonts w:eastAsia="Times New Roman" w:cstheme="minorHAnsi"/>
-          <w:sz w:val="24"/>
-          <w:szCs w:val="24"/>
-        </w:rPr>
-        <w:t>that</w:t>
-      </w:r>
-      <w:proofErr w:type="gramEnd"/>
-      <w:r>
-        <w:rPr>
-          <w:rFonts w:eastAsia="Times New Roman" w:cstheme="minorHAnsi"/>
-          <w:sz w:val="24"/>
-          <w:szCs w:val="24"/>
-        </w:rPr>
-        <w:t xml:space="preserve"> it meets all the other requirements.</w:t>
+        <w:t>the same time. Other than that it meets all the other requirements.</w:t>
       </w:r>
     </w:p>
     <w:p>
@@ -381,8 +345,14 @@
         </w:rPr>
         <w:t xml:space="preserve"> </w:t>
       </w:r>
-      <w:bookmarkStart w:id="0" w:name="_GoBack"/>
-      <w:bookmarkEnd w:id="0"/>
+      <w:r>
+        <w:rPr>
+          <w:rFonts w:eastAsia="Times New Roman" w:cstheme="minorHAnsi"/>
+          <w:sz w:val="24"/>
+          <w:szCs w:val="24"/>
+        </w:rPr>
+        <w:t>99% instructions, 98% branches.</w:t>
+      </w:r>
     </w:p>
     <w:p>
       <w:pPr>
@@ -417,13 +387,23 @@
           <w:szCs w:val="24"/>
         </w:rPr>
       </w:pPr>
-      <w:r>
-        <w:rPr>
-          <w:rFonts w:eastAsia="Times New Roman" w:cstheme="minorHAnsi"/>
-          <w:sz w:val="24"/>
-          <w:szCs w:val="24"/>
-        </w:rPr>
-        <w:t xml:space="preserve">Cyclomatic complexity for your code. Please don't submit code with cyclomatic complexity higher than 20 because you're just wasting your time. </w:t>
+      <w:bookmarkStart w:id="0" w:name="_GoBack"/>
+      <w:r>
+        <w:rPr>
+          <w:rFonts w:eastAsia="Times New Roman" w:cstheme="minorHAnsi"/>
+          <w:sz w:val="24"/>
+          <w:szCs w:val="24"/>
+        </w:rPr>
+        <w:t xml:space="preserve">Cyclomatic complexity </w:t>
+      </w:r>
+      <w:bookmarkEnd w:id="0"/>
+      <w:r>
+        <w:rPr>
+          <w:rFonts w:eastAsia="Times New Roman" w:cstheme="minorHAnsi"/>
+          <w:sz w:val="24"/>
+          <w:szCs w:val="24"/>
+        </w:rPr>
+        <w:t xml:space="preserve">for your code. Please don't submit code with cyclomatic complexity higher than 20 because you're just wasting your time. </w:t>
       </w:r>
     </w:p>
     <w:p>
@@ -510,7 +490,7 @@
 </file>
 
 <file path=word/numbering.xml><?xml version="1.0" encoding="utf-8"?>
-<w:numbering xmlns:wpc="http://schemas.microsoft.com/office/word/2010/wordprocessingCanvas" xmlns:cx="http://schemas.microsoft.com/office/drawing/2014/chartex" xmlns:cx1="http://schemas.microsoft.com/office/drawing/2015/9/8/chartex" xmlns:cx2="http://schemas.microsoft.com/office/drawing/2015/10/21/chartex" xmlns:cx3="http://schemas.microsoft.com/office/drawing/2016/5/9/chartex" xmlns:cx4="http://schemas.microsoft.com/office/drawing/2016/5/10/chartex" xmlns:cx5="http://schemas.microsoft.com/office/drawing/2016/5/11/chartex" xmlns:cx6="http://schemas.microsoft.com/office/drawing/2016/5/12/chartex" xmlns:cx7="http://schemas.microsoft.com/office/drawing/2016/5/13/chartex" xmlns:cx8="http://schemas.microsoft.com/office/drawing/2016/5/14/chartex" xmlns:mc="http://schemas.openxmlformats.org/markup-compatibility/2006" xmlns:aink="http://schemas.microsoft.com/office/drawing/2016/ink" xmlns:am3d="http://schemas.microsoft.com/office/drawing/2017/model3d" xmlns:o="urn:schemas-microsoft-com:office:office" xmlns:r="http://schemas.openxmlformats.org/officeDocument/2006/relationships" xmlns:m="http://schemas.openxmlformats.org/officeDocument/2006/math" xmlns:v="urn:schemas-microsoft-com:vml" xmlns:wp14="http://schemas.microsoft.com/office/word/2010/wordprocessingDrawing" xmlns:wp="http://schemas.openxmlformats.org/drawingml/2006/wordprocessingDrawing" xmlns:w10="urn:schemas-microsoft-com:office:word" xmlns:w="http://schemas.openxmlformats.org/wordprocessingml/2006/main" xmlns:w14="http://schemas.microsoft.com/office/word/2010/wordml" xmlns:w15="http://schemas.microsoft.com/office/word/2012/wordml" xmlns:w16cid="http://schemas.microsoft.com/office/word/2016/wordml/cid" xmlns:w16se="http://schemas.microsoft.com/office/word/2015/wordml/symex" xmlns:wpg="http://schemas.microsoft.com/office/word/2010/wordprocessingGroup" xmlns:wpi="http://schemas.microsoft.com/office/word/2010/wordprocessingInk" xmlns:wne="http://schemas.microsoft.com/office/word/2006/wordml" xmlns:wps="http://schemas.microsoft.com/office/word/2010/wordprocessingShape" mc:Ignorable="w14 w15 w16se w16cid wp14">
+<w:numbering xmlns:wpc="http://schemas.microsoft.com/office/word/2010/wordprocessingCanvas" xmlns:cx="http://schemas.microsoft.com/office/drawing/2014/chartex" xmlns:cx1="http://schemas.microsoft.com/office/drawing/2015/9/8/chartex" xmlns:mc="http://schemas.openxmlformats.org/markup-compatibility/2006" xmlns:o="urn:schemas-microsoft-com:office:office" xmlns:r="http://schemas.openxmlformats.org/officeDocument/2006/relationships" xmlns:m="http://schemas.openxmlformats.org/officeDocument/2006/math" xmlns:v="urn:schemas-microsoft-com:vml" xmlns:wp14="http://schemas.microsoft.com/office/word/2010/wordprocessingDrawing" xmlns:wp="http://schemas.openxmlformats.org/drawingml/2006/wordprocessingDrawing" xmlns:w10="urn:schemas-microsoft-com:office:word" xmlns:w="http://schemas.openxmlformats.org/wordprocessingml/2006/main" xmlns:w14="http://schemas.microsoft.com/office/word/2010/wordml" xmlns:w15="http://schemas.microsoft.com/office/word/2012/wordml" xmlns:w16se="http://schemas.microsoft.com/office/word/2015/wordml/symex" xmlns:wpg="http://schemas.microsoft.com/office/word/2010/wordprocessingGroup" xmlns:wpi="http://schemas.microsoft.com/office/word/2010/wordprocessingInk" xmlns:wne="http://schemas.microsoft.com/office/word/2006/wordml" xmlns:wps="http://schemas.microsoft.com/office/word/2010/wordprocessingShape" mc:Ignorable="w14 w15 w16se wp14">
   <w:abstractNum w:abstractNumId="0" w15:restartNumberingAfterBreak="0">
     <w:nsid w:val="1F330DD4"/>
     <w:multiLevelType w:val="multilevel"/>
@@ -783,7 +763,7 @@
 </file>
 
 <file path=word/styles.xml><?xml version="1.0" encoding="utf-8"?>
-<w:styles xmlns:mc="http://schemas.openxmlformats.org/markup-compatibility/2006" xmlns:r="http://schemas.openxmlformats.org/officeDocument/2006/relationships" xmlns:w="http://schemas.openxmlformats.org/wordprocessingml/2006/main" xmlns:w14="http://schemas.microsoft.com/office/word/2010/wordml" xmlns:w15="http://schemas.microsoft.com/office/word/2012/wordml" xmlns:w16cid="http://schemas.microsoft.com/office/word/2016/wordml/cid" xmlns:w16se="http://schemas.microsoft.com/office/word/2015/wordml/symex" mc:Ignorable="w14 w15 w16se w16cid">
+<w:styles xmlns:mc="http://schemas.openxmlformats.org/markup-compatibility/2006" xmlns:r="http://schemas.openxmlformats.org/officeDocument/2006/relationships" xmlns:w="http://schemas.openxmlformats.org/wordprocessingml/2006/main" xmlns:w14="http://schemas.microsoft.com/office/word/2010/wordml" xmlns:w15="http://schemas.microsoft.com/office/word/2012/wordml" xmlns:w16se="http://schemas.microsoft.com/office/word/2015/wordml/symex" mc:Ignorable="w14 w15 w16se">
   <w:docDefaults>
     <w:rPrDefault>
       <w:rPr>
@@ -799,7 +779,7 @@
       </w:pPr>
     </w:pPrDefault>
   </w:docDefaults>
-  <w:latentStyles w:defLockedState="0" w:defUIPriority="99" w:defSemiHidden="0" w:defUnhideWhenUsed="0" w:defQFormat="0" w:count="375">
+  <w:latentStyles w:defLockedState="0" w:defUIPriority="99" w:defSemiHidden="0" w:defUnhideWhenUsed="0" w:defQFormat="0" w:count="371">
     <w:lsdException w:name="Normal" w:uiPriority="0" w:qFormat="1"/>
     <w:lsdException w:name="heading 1" w:uiPriority="9" w:qFormat="1"/>
     <w:lsdException w:name="heading 2" w:semiHidden="1" w:uiPriority="9" w:unhideWhenUsed="1" w:qFormat="1"/>
@@ -905,6 +885,7 @@
     <w:lsdException w:name="HTML Sample" w:semiHidden="1" w:unhideWhenUsed="1"/>
     <w:lsdException w:name="HTML Typewriter" w:semiHidden="1" w:unhideWhenUsed="1"/>
     <w:lsdException w:name="HTML Variable" w:semiHidden="1" w:unhideWhenUsed="1"/>
+    <w:lsdException w:name="Normal Table" w:semiHidden="1" w:unhideWhenUsed="1"/>
     <w:lsdException w:name="annotation subject" w:semiHidden="1" w:unhideWhenUsed="1"/>
     <w:lsdException w:name="No List" w:semiHidden="1" w:unhideWhenUsed="1"/>
     <w:lsdException w:name="Outline List 1" w:semiHidden="1" w:unhideWhenUsed="1"/>
@@ -948,8 +929,10 @@
     <w:lsdException w:name="Table Elegant" w:semiHidden="1" w:unhideWhenUsed="1"/>
     <w:lsdException w:name="Table Professional" w:semiHidden="1" w:unhideWhenUsed="1"/>
     <w:lsdException w:name="Table Subtle 1" w:semiHidden="1" w:unhideWhenUsed="1"/>
+    <w:lsdException w:name="Table Subtle 2" w:semiHidden="1" w:unhideWhenUsed="1"/>
     <w:lsdException w:name="Table Web 1" w:semiHidden="1" w:unhideWhenUsed="1"/>
     <w:lsdException w:name="Table Web 2" w:semiHidden="1" w:unhideWhenUsed="1"/>
+    <w:lsdException w:name="Table Web 3" w:semiHidden="1" w:unhideWhenUsed="1"/>
     <w:lsdException w:name="Balloon Text" w:semiHidden="1" w:unhideWhenUsed="1"/>
     <w:lsdException w:name="Table Grid" w:uiPriority="39"/>
     <w:lsdException w:name="Table Theme" w:semiHidden="1" w:unhideWhenUsed="1"/>
@@ -1168,10 +1151,6 @@
     <w:lsdException w:name="List Table 5 Dark Accent 6" w:uiPriority="50"/>
     <w:lsdException w:name="List Table 6 Colorful Accent 6" w:uiPriority="51"/>
     <w:lsdException w:name="List Table 7 Colorful Accent 6" w:uiPriority="52"/>
-    <w:lsdException w:name="Mention" w:semiHidden="1" w:unhideWhenUsed="1"/>
-    <w:lsdException w:name="Smart Hyperlink" w:semiHidden="1" w:unhideWhenUsed="1"/>
-    <w:lsdException w:name="Hashtag" w:semiHidden="1" w:unhideWhenUsed="1"/>
-    <w:lsdException w:name="Unresolved Mention" w:semiHidden="1" w:unhideWhenUsed="1"/>
   </w:latentStyles>
   <w:style w:type="paragraph" w:default="1" w:styleId="Normal">
     <w:name w:val="Normal"/>

</xml_diff>

<commit_message>
Final draft of memo
</commit_message>
<xml_diff>
--- a/ParkPaySystem/Memo.docx
+++ b/ParkPaySystem/Memo.docx
@@ -1,6 +1,6 @@
 
 <file path=word/document.xml><?xml version="1.0" encoding="utf-8"?>
-<w:document xmlns:wpc="http://schemas.microsoft.com/office/word/2010/wordprocessingCanvas" xmlns:cx="http://schemas.microsoft.com/office/drawing/2014/chartex" xmlns:cx1="http://schemas.microsoft.com/office/drawing/2015/9/8/chartex" xmlns:mc="http://schemas.openxmlformats.org/markup-compatibility/2006" xmlns:o="urn:schemas-microsoft-com:office:office" xmlns:r="http://schemas.openxmlformats.org/officeDocument/2006/relationships" xmlns:m="http://schemas.openxmlformats.org/officeDocument/2006/math" xmlns:v="urn:schemas-microsoft-com:vml" xmlns:wp14="http://schemas.microsoft.com/office/word/2010/wordprocessingDrawing" xmlns:wp="http://schemas.openxmlformats.org/drawingml/2006/wordprocessingDrawing" xmlns:w10="urn:schemas-microsoft-com:office:word" xmlns:w="http://schemas.openxmlformats.org/wordprocessingml/2006/main" xmlns:w14="http://schemas.microsoft.com/office/word/2010/wordml" xmlns:w15="http://schemas.microsoft.com/office/word/2012/wordml" xmlns:w16se="http://schemas.microsoft.com/office/word/2015/wordml/symex" xmlns:wpg="http://schemas.microsoft.com/office/word/2010/wordprocessingGroup" xmlns:wpi="http://schemas.microsoft.com/office/word/2010/wordprocessingInk" xmlns:wne="http://schemas.microsoft.com/office/word/2006/wordml" xmlns:wps="http://schemas.microsoft.com/office/word/2010/wordprocessingShape" mc:Ignorable="w14 w15 w16se wp14">
+<w:document xmlns:wpc="http://schemas.microsoft.com/office/word/2010/wordprocessingCanvas" xmlns:cx="http://schemas.microsoft.com/office/drawing/2014/chartex" xmlns:cx1="http://schemas.microsoft.com/office/drawing/2015/9/8/chartex" xmlns:cx2="http://schemas.microsoft.com/office/drawing/2015/10/21/chartex" xmlns:cx3="http://schemas.microsoft.com/office/drawing/2016/5/9/chartex" xmlns:cx4="http://schemas.microsoft.com/office/drawing/2016/5/10/chartex" xmlns:cx5="http://schemas.microsoft.com/office/drawing/2016/5/11/chartex" xmlns:cx6="http://schemas.microsoft.com/office/drawing/2016/5/12/chartex" xmlns:cx7="http://schemas.microsoft.com/office/drawing/2016/5/13/chartex" xmlns:cx8="http://schemas.microsoft.com/office/drawing/2016/5/14/chartex" xmlns:mc="http://schemas.openxmlformats.org/markup-compatibility/2006" xmlns:aink="http://schemas.microsoft.com/office/drawing/2016/ink" xmlns:am3d="http://schemas.microsoft.com/office/drawing/2017/model3d" xmlns:o="urn:schemas-microsoft-com:office:office" xmlns:r="http://schemas.openxmlformats.org/officeDocument/2006/relationships" xmlns:m="http://schemas.openxmlformats.org/officeDocument/2006/math" xmlns:v="urn:schemas-microsoft-com:vml" xmlns:wp14="http://schemas.microsoft.com/office/word/2010/wordprocessingDrawing" xmlns:wp="http://schemas.openxmlformats.org/drawingml/2006/wordprocessingDrawing" xmlns:w10="urn:schemas-microsoft-com:office:word" xmlns:w="http://schemas.openxmlformats.org/wordprocessingml/2006/main" xmlns:w14="http://schemas.microsoft.com/office/word/2010/wordml" xmlns:w15="http://schemas.microsoft.com/office/word/2012/wordml" xmlns:w16cid="http://schemas.microsoft.com/office/word/2016/wordml/cid" xmlns:w16se="http://schemas.microsoft.com/office/word/2015/wordml/symex" xmlns:wpg="http://schemas.microsoft.com/office/word/2010/wordprocessingGroup" xmlns:wpi="http://schemas.microsoft.com/office/word/2010/wordprocessingInk" xmlns:wne="http://schemas.microsoft.com/office/word/2006/wordml" xmlns:wps="http://schemas.microsoft.com/office/word/2010/wordprocessingShape" mc:Ignorable="w14 w15 w16se w16cid wp14">
   <w:body>
     <w:p>
       <w:pPr>
@@ -81,7 +81,41 @@
           <w:sz w:val="24"/>
           <w:szCs w:val="24"/>
         </w:rPr>
-        <w:t>The project status is almost done, I still have to optimize the code in the sense of cleaning it up more, extracting some classes, decoupling certain classes from others, and making my test suite more presentable. Other done that the project should meet all the requirements specified in the project description, API specification, and test script. One big component that is missing is making the application thread safe. This is important for this application because many people will be accessing at</w:t>
+        <w:t xml:space="preserve">The project status is almost done, I still </w:t>
+      </w:r>
+      <w:proofErr w:type="gramStart"/>
+      <w:r>
+        <w:rPr>
+          <w:rFonts w:eastAsia="Times New Roman" w:cstheme="minorHAnsi"/>
+          <w:sz w:val="24"/>
+          <w:szCs w:val="24"/>
+        </w:rPr>
+        <w:t>have to</w:t>
+      </w:r>
+      <w:proofErr w:type="gramEnd"/>
+      <w:r>
+        <w:rPr>
+          <w:rFonts w:eastAsia="Times New Roman" w:cstheme="minorHAnsi"/>
+          <w:sz w:val="24"/>
+          <w:szCs w:val="24"/>
+        </w:rPr>
+        <w:t xml:space="preserve"> optimize the code in the sense of cleaning it up more, extracting some classes, decoupling certain classes from others, and</w:t>
+      </w:r>
+      <w:r>
+        <w:rPr>
+          <w:rFonts w:eastAsia="Times New Roman" w:cstheme="minorHAnsi"/>
+          <w:sz w:val="24"/>
+          <w:szCs w:val="24"/>
+        </w:rPr>
+        <w:t xml:space="preserve"> refactoring my test suite</w:t>
+      </w:r>
+      <w:r>
+        <w:rPr>
+          <w:rFonts w:eastAsia="Times New Roman" w:cstheme="minorHAnsi"/>
+          <w:sz w:val="24"/>
+          <w:szCs w:val="24"/>
+        </w:rPr>
+        <w:t>. Other</w:t>
       </w:r>
       <w:r>
         <w:rPr>
@@ -91,13 +125,87 @@
         </w:rPr>
         <w:t xml:space="preserve"> </w:t>
       </w:r>
-      <w:r>
-        <w:rPr>
-          <w:rFonts w:eastAsia="Times New Roman" w:cstheme="minorHAnsi"/>
-          <w:sz w:val="24"/>
-          <w:szCs w:val="24"/>
-        </w:rPr>
-        <w:t>the same time. Other than that it meets all the other requirements.</w:t>
+      <w:proofErr w:type="spellStart"/>
+      <w:r>
+        <w:rPr>
+          <w:rFonts w:eastAsia="Times New Roman" w:cstheme="minorHAnsi"/>
+          <w:sz w:val="24"/>
+          <w:szCs w:val="24"/>
+        </w:rPr>
+        <w:t>then</w:t>
+      </w:r>
+      <w:proofErr w:type="spellEnd"/>
+      <w:r>
+        <w:rPr>
+          <w:rFonts w:eastAsia="Times New Roman" w:cstheme="minorHAnsi"/>
+          <w:sz w:val="24"/>
+          <w:szCs w:val="24"/>
+        </w:rPr>
+        <w:t xml:space="preserve"> that the project</w:t>
+      </w:r>
+      <w:r>
+        <w:rPr>
+          <w:rFonts w:eastAsia="Times New Roman" w:cstheme="minorHAnsi"/>
+          <w:sz w:val="24"/>
+          <w:szCs w:val="24"/>
+        </w:rPr>
+        <w:t xml:space="preserve"> </w:t>
+      </w:r>
+      <w:r>
+        <w:rPr>
+          <w:rFonts w:eastAsia="Times New Roman" w:cstheme="minorHAnsi"/>
+          <w:sz w:val="24"/>
+          <w:szCs w:val="24"/>
+        </w:rPr>
+        <w:t>meet</w:t>
+      </w:r>
+      <w:r>
+        <w:rPr>
+          <w:rFonts w:eastAsia="Times New Roman" w:cstheme="minorHAnsi"/>
+          <w:sz w:val="24"/>
+          <w:szCs w:val="24"/>
+        </w:rPr>
+        <w:t>s</w:t>
+      </w:r>
+      <w:r>
+        <w:rPr>
+          <w:rFonts w:eastAsia="Times New Roman" w:cstheme="minorHAnsi"/>
+          <w:sz w:val="24"/>
+          <w:szCs w:val="24"/>
+        </w:rPr>
+        <w:t xml:space="preserve"> all the requirements specified in the project description, API specification, and test script. One big component that is missing is making the application thread safe. This is important for this application because many people will be accessing at</w:t>
+      </w:r>
+      <w:r>
+        <w:rPr>
+          <w:rFonts w:eastAsia="Times New Roman" w:cstheme="minorHAnsi"/>
+          <w:sz w:val="24"/>
+          <w:szCs w:val="24"/>
+        </w:rPr>
+        <w:t xml:space="preserve"> </w:t>
+      </w:r>
+      <w:r>
+        <w:rPr>
+          <w:rFonts w:eastAsia="Times New Roman" w:cstheme="minorHAnsi"/>
+          <w:sz w:val="24"/>
+          <w:szCs w:val="24"/>
+        </w:rPr>
+        <w:t>the same time</w:t>
+      </w:r>
+      <w:r>
+        <w:rPr>
+          <w:rFonts w:eastAsia="Times New Roman" w:cstheme="minorHAnsi"/>
+          <w:sz w:val="24"/>
+          <w:szCs w:val="24"/>
+        </w:rPr>
+        <w:t xml:space="preserve"> this is something that I would implement in the future</w:t>
+      </w:r>
+      <w:r>
+        <w:rPr>
+          <w:rFonts w:eastAsia="Times New Roman" w:cstheme="minorHAnsi"/>
+          <w:sz w:val="24"/>
+          <w:szCs w:val="24"/>
+        </w:rPr>
+        <w:t>.</w:t>
       </w:r>
     </w:p>
     <w:p>
@@ -256,20 +364,78 @@
       </w:pPr>
       <w:r>
         <w:rPr>
+          <w:rFonts w:eastAsia="Times New Roman" w:cstheme="minorHAnsi"/>
+          <w:sz w:val="24"/>
+          <w:szCs w:val="24"/>
+        </w:rPr>
+        <w:t>Unit test coverage</w:t>
+      </w:r>
+      <w:r>
+        <w:rPr>
+          <w:rFonts w:eastAsia="Times New Roman" w:cstheme="minorHAnsi"/>
+          <w:sz w:val="24"/>
+          <w:szCs w:val="24"/>
+        </w:rPr>
+        <w:t xml:space="preserve">: </w:t>
+      </w:r>
+      <w:r>
+        <w:rPr>
+          <w:rFonts w:eastAsia="Times New Roman" w:cstheme="minorHAnsi"/>
+          <w:sz w:val="24"/>
+          <w:szCs w:val="24"/>
+        </w:rPr>
+        <w:t xml:space="preserve"> </w:t>
+      </w:r>
+      <w:r>
+        <w:rPr>
+          <w:rFonts w:eastAsia="Times New Roman" w:cstheme="minorHAnsi"/>
+          <w:sz w:val="24"/>
+          <w:szCs w:val="24"/>
+        </w:rPr>
+        <w:t>99% instructions, 9</w:t>
+      </w:r>
+      <w:r>
+        <w:rPr>
+          <w:rFonts w:eastAsia="Times New Roman" w:cstheme="minorHAnsi"/>
+          <w:sz w:val="24"/>
+          <w:szCs w:val="24"/>
+        </w:rPr>
+        <w:t>6</w:t>
+      </w:r>
+      <w:r>
+        <w:rPr>
+          <w:rFonts w:eastAsia="Times New Roman" w:cstheme="minorHAnsi"/>
+          <w:sz w:val="24"/>
+          <w:szCs w:val="24"/>
+        </w:rPr>
+        <w:t>% branches.</w:t>
+      </w:r>
+    </w:p>
+    <w:p>
+      <w:pPr>
+        <w:spacing w:before="100" w:beforeAutospacing="1" w:after="100" w:afterAutospacing="1" w:line="240" w:lineRule="auto"/>
+        <w:ind w:left="360"/>
+        <w:rPr>
           <w:noProof/>
         </w:rPr>
+      </w:pPr>
+    </w:p>
+    <w:p>
+      <w:pPr>
+        <w:spacing w:before="100" w:beforeAutospacing="1" w:after="100" w:afterAutospacing="1" w:line="240" w:lineRule="auto"/>
+        <w:ind w:left="360"/>
+        <w:rPr>
+          <w:noProof/>
+        </w:rPr>
+      </w:pPr>
+      <w:r>
+        <w:rPr>
+          <w:noProof/>
+        </w:rPr>
         <w:drawing>
-          <wp:anchor distT="0" distB="0" distL="114300" distR="114300" simplePos="0" relativeHeight="251658240" behindDoc="0" locked="0" layoutInCell="1" allowOverlap="1" wp14:anchorId="34DB775C" wp14:editId="62157FB4">
-            <wp:simplePos x="0" y="0"/>
-            <wp:positionH relativeFrom="margin">
-              <wp:posOffset>-371475</wp:posOffset>
-            </wp:positionH>
-            <wp:positionV relativeFrom="paragraph">
-              <wp:posOffset>426085</wp:posOffset>
-            </wp:positionV>
-            <wp:extent cx="6419850" cy="2005330"/>
-            <wp:effectExtent l="0" t="0" r="0" b="0"/>
-            <wp:wrapSquare wrapText="bothSides"/>
+          <wp:inline distT="0" distB="0" distL="0" distR="0" wp14:anchorId="16BD6D63" wp14:editId="6D9E38C9">
+            <wp:extent cx="6391275" cy="2048486"/>
+            <wp:effectExtent l="0" t="0" r="0" b="9525"/>
             <wp:docPr id="1" name="Picture 1"/>
             <wp:cNvGraphicFramePr>
               <a:graphicFrameLocks xmlns:a="http://schemas.openxmlformats.org/drawingml/2006/main" noChangeAspect="1"/>
@@ -282,20 +448,14 @@
                     <pic:cNvPicPr/>
                   </pic:nvPicPr>
                   <pic:blipFill rotWithShape="1">
-                    <a:blip r:embed="rId5">
-                      <a:extLst>
-                        <a:ext uri="{28A0092B-C50C-407E-A947-70E740481C1C}">
-                          <a14:useLocalDpi xmlns:a14="http://schemas.microsoft.com/office/drawing/2010/main" val="0"/>
-                        </a:ext>
-                      </a:extLst>
-                    </a:blip>
-                    <a:srcRect b="10550"/>
+                    <a:blip r:embed="rId5"/>
+                    <a:srcRect b="20042"/>
                     <a:stretch/>
                   </pic:blipFill>
                   <pic:spPr bwMode="auto">
                     <a:xfrm>
                       <a:off x="0" y="0"/>
-                      <a:ext cx="6419850" cy="2005330"/>
+                      <a:ext cx="6394362" cy="2049475"/>
                     </a:xfrm>
                     <a:prstGeom prst="rect">
                       <a:avLst/>
@@ -312,67 +472,9 @@
                 </pic:pic>
               </a:graphicData>
             </a:graphic>
-            <wp14:sizeRelH relativeFrom="margin">
-              <wp14:pctWidth>0</wp14:pctWidth>
-            </wp14:sizeRelH>
-            <wp14:sizeRelV relativeFrom="margin">
-              <wp14:pctHeight>0</wp14:pctHeight>
-            </wp14:sizeRelV>
-          </wp:anchor>
+          </wp:inline>
         </w:drawing>
       </w:r>
-      <w:r>
-        <w:rPr>
-          <w:rFonts w:eastAsia="Times New Roman" w:cstheme="minorHAnsi"/>
-          <w:sz w:val="24"/>
-          <w:szCs w:val="24"/>
-        </w:rPr>
-        <w:t>Unit test coverage</w:t>
-      </w:r>
-      <w:r>
-        <w:rPr>
-          <w:rFonts w:eastAsia="Times New Roman" w:cstheme="minorHAnsi"/>
-          <w:sz w:val="24"/>
-          <w:szCs w:val="24"/>
-        </w:rPr>
-        <w:t xml:space="preserve">: </w:t>
-      </w:r>
-      <w:r>
-        <w:rPr>
-          <w:rFonts w:eastAsia="Times New Roman" w:cstheme="minorHAnsi"/>
-          <w:sz w:val="24"/>
-          <w:szCs w:val="24"/>
-        </w:rPr>
-        <w:t xml:space="preserve"> </w:t>
-      </w:r>
-      <w:r>
-        <w:rPr>
-          <w:rFonts w:eastAsia="Times New Roman" w:cstheme="minorHAnsi"/>
-          <w:sz w:val="24"/>
-          <w:szCs w:val="24"/>
-        </w:rPr>
-        <w:t>99% instructions, 98% branches.</w:t>
-      </w:r>
-    </w:p>
-    <w:p>
-      <w:pPr>
-        <w:spacing w:before="100" w:beforeAutospacing="1" w:after="100" w:afterAutospacing="1" w:line="240" w:lineRule="auto"/>
-        <w:ind w:left="360"/>
-        <w:rPr>
-          <w:noProof/>
-        </w:rPr>
-      </w:pPr>
-    </w:p>
-    <w:p>
-      <w:pPr>
-        <w:spacing w:before="100" w:beforeAutospacing="1" w:after="100" w:afterAutospacing="1" w:line="240" w:lineRule="auto"/>
-        <w:ind w:left="360"/>
-        <w:rPr>
-          <w:rFonts w:eastAsia="Times New Roman" w:cstheme="minorHAnsi"/>
-          <w:sz w:val="24"/>
-          <w:szCs w:val="24"/>
-        </w:rPr>
-      </w:pPr>
     </w:p>
     <w:p>
       <w:pPr>
@@ -387,23 +489,29 @@
           <w:szCs w:val="24"/>
         </w:rPr>
       </w:pPr>
-      <w:bookmarkStart w:id="0" w:name="_GoBack"/>
-      <w:r>
-        <w:rPr>
-          <w:rFonts w:eastAsia="Times New Roman" w:cstheme="minorHAnsi"/>
-          <w:sz w:val="24"/>
-          <w:szCs w:val="24"/>
-        </w:rPr>
-        <w:t xml:space="preserve">Cyclomatic complexity </w:t>
-      </w:r>
-      <w:bookmarkEnd w:id="0"/>
-      <w:r>
-        <w:rPr>
-          <w:rFonts w:eastAsia="Times New Roman" w:cstheme="minorHAnsi"/>
-          <w:sz w:val="24"/>
-          <w:szCs w:val="24"/>
-        </w:rPr>
-        <w:t xml:space="preserve">for your code. Please don't submit code with cyclomatic complexity higher than 20 because you're just wasting your time. </w:t>
+      <w:r>
+        <w:rPr>
+          <w:rFonts w:eastAsia="Times New Roman" w:cstheme="minorHAnsi"/>
+          <w:sz w:val="24"/>
+          <w:szCs w:val="24"/>
+        </w:rPr>
+        <w:t>Cyclomatic complexity</w:t>
+      </w:r>
+      <w:r>
+        <w:rPr>
+          <w:rFonts w:eastAsia="Times New Roman" w:cstheme="minorHAnsi"/>
+          <w:sz w:val="24"/>
+          <w:szCs w:val="24"/>
+        </w:rPr>
+        <w:t xml:space="preserve"> is 2.48 </w:t>
+      </w:r>
+      <w:r>
+        <w:rPr>
+          <w:rFonts w:eastAsia="Times New Roman" w:cstheme="minorHAnsi"/>
+          <w:sz w:val="24"/>
+          <w:szCs w:val="24"/>
+        </w:rPr>
+        <w:t xml:space="preserve"> </w:t>
       </w:r>
     </w:p>
     <w:p>
@@ -425,7 +533,7 @@
           <w:sz w:val="24"/>
           <w:szCs w:val="24"/>
         </w:rPr>
-        <w:t xml:space="preserve">The number of hours you needed to get the code working. </w:t>
+        <w:t>I spent at least 78 hours working on the project</w:t>
       </w:r>
     </w:p>
     <w:p>
@@ -447,37 +555,81 @@
           <w:sz w:val="24"/>
           <w:szCs w:val="24"/>
         </w:rPr>
-        <w:t xml:space="preserve">The number of hours you spent preparing your submission. </w:t>
+        <w:t>I spent 3 hours preparing to present the project.</w:t>
       </w:r>
     </w:p>
     <w:p>
       <w:pPr>
-        <w:numPr>
-          <w:ilvl w:val="0"/>
-          <w:numId w:val="1"/>
-        </w:numPr>
-        <w:spacing w:before="100" w:beforeAutospacing="1" w:after="100" w:afterAutospacing="1" w:line="240" w:lineRule="auto"/>
-        <w:rPr>
-          <w:rFonts w:eastAsia="Times New Roman" w:cstheme="minorHAnsi"/>
-          <w:sz w:val="24"/>
-          <w:szCs w:val="24"/>
-        </w:rPr>
-      </w:pPr>
-      <w:r>
-        <w:rPr>
-          <w:rFonts w:eastAsia="Times New Roman" w:cstheme="minorHAnsi"/>
-          <w:sz w:val="24"/>
-          <w:szCs w:val="24"/>
-        </w:rPr>
-        <w:t xml:space="preserve">A list of challenges you faced while working on this assignment and the solutions you found to those challenges. </w:t>
+        <w:rPr>
+          <w:rFonts w:eastAsia="Times New Roman" w:cstheme="minorHAnsi"/>
+          <w:sz w:val="24"/>
+          <w:szCs w:val="24"/>
+        </w:rPr>
+      </w:pPr>
+      <w:r>
+        <w:rPr>
+          <w:rFonts w:eastAsia="Times New Roman" w:cstheme="minorHAnsi"/>
+          <w:sz w:val="24"/>
+          <w:szCs w:val="24"/>
+        </w:rPr>
+        <w:t xml:space="preserve">I faced many challenges through out this project. One of the biggest challenges was to get a high enough unit test coverage. I initially started off using TTD but as I continued in the </w:t>
+      </w:r>
+      <w:proofErr w:type="gramStart"/>
+      <w:r>
+        <w:rPr>
+          <w:rFonts w:eastAsia="Times New Roman" w:cstheme="minorHAnsi"/>
+          <w:sz w:val="24"/>
+          <w:szCs w:val="24"/>
+        </w:rPr>
+        <w:t>project</w:t>
+      </w:r>
+      <w:proofErr w:type="gramEnd"/>
+      <w:r>
+        <w:rPr>
+          <w:rFonts w:eastAsia="Times New Roman" w:cstheme="minorHAnsi"/>
+          <w:sz w:val="24"/>
+          <w:szCs w:val="24"/>
+        </w:rPr>
+        <w:t xml:space="preserve"> I had some struggle keeping my test coverage high. I had to go back and write the unit tests to increase coverage. Another challenge for me was configuring the API. This was my first time building an API and it took me a long time to get comfortable with the concept. Overall this project was very </w:t>
+      </w:r>
+      <w:proofErr w:type="gramStart"/>
+      <w:r>
+        <w:rPr>
+          <w:rFonts w:eastAsia="Times New Roman" w:cstheme="minorHAnsi"/>
+          <w:sz w:val="24"/>
+          <w:szCs w:val="24"/>
+        </w:rPr>
+        <w:t>insightful</w:t>
+      </w:r>
+      <w:proofErr w:type="gramEnd"/>
+      <w:r>
+        <w:rPr>
+          <w:rFonts w:eastAsia="Times New Roman" w:cstheme="minorHAnsi"/>
+          <w:sz w:val="24"/>
+          <w:szCs w:val="24"/>
+        </w:rPr>
+        <w:t xml:space="preserve"> and I learned a lot about programming through it. </w:t>
       </w:r>
     </w:p>
     <w:p>
       <w:pPr>
         <w:rPr>
-          <w:rFonts w:cstheme="minorHAnsi"/>
-        </w:rPr>
-      </w:pPr>
+          <w:rFonts w:eastAsia="Times New Roman" w:cstheme="minorHAnsi"/>
+          <w:sz w:val="24"/>
+          <w:szCs w:val="24"/>
+        </w:rPr>
+      </w:pPr>
+      <w:r>
+        <w:rPr>
+          <w:rFonts w:eastAsia="Times New Roman" w:cstheme="minorHAnsi"/>
+          <w:sz w:val="24"/>
+          <w:szCs w:val="24"/>
+        </w:rPr>
+        <w:lastRenderedPageBreak/>
+        <w:t>The instructions to build and deploy the project are located in the readme attached in this repository/directory.</w:t>
+      </w:r>
+      <w:bookmarkStart w:id="0" w:name="_GoBack"/>
+      <w:bookmarkEnd w:id="0"/>
     </w:p>
     <w:sectPr>
       <w:pgSz w:w="12240" w:h="15840"/>
@@ -490,7 +642,7 @@
 </file>
 
 <file path=word/numbering.xml><?xml version="1.0" encoding="utf-8"?>
-<w:numbering xmlns:wpc="http://schemas.microsoft.com/office/word/2010/wordprocessingCanvas" xmlns:cx="http://schemas.microsoft.com/office/drawing/2014/chartex" xmlns:cx1="http://schemas.microsoft.com/office/drawing/2015/9/8/chartex" xmlns:mc="http://schemas.openxmlformats.org/markup-compatibility/2006" xmlns:o="urn:schemas-microsoft-com:office:office" xmlns:r="http://schemas.openxmlformats.org/officeDocument/2006/relationships" xmlns:m="http://schemas.openxmlformats.org/officeDocument/2006/math" xmlns:v="urn:schemas-microsoft-com:vml" xmlns:wp14="http://schemas.microsoft.com/office/word/2010/wordprocessingDrawing" xmlns:wp="http://schemas.openxmlformats.org/drawingml/2006/wordprocessingDrawing" xmlns:w10="urn:schemas-microsoft-com:office:word" xmlns:w="http://schemas.openxmlformats.org/wordprocessingml/2006/main" xmlns:w14="http://schemas.microsoft.com/office/word/2010/wordml" xmlns:w15="http://schemas.microsoft.com/office/word/2012/wordml" xmlns:w16se="http://schemas.microsoft.com/office/word/2015/wordml/symex" xmlns:wpg="http://schemas.microsoft.com/office/word/2010/wordprocessingGroup" xmlns:wpi="http://schemas.microsoft.com/office/word/2010/wordprocessingInk" xmlns:wne="http://schemas.microsoft.com/office/word/2006/wordml" xmlns:wps="http://schemas.microsoft.com/office/word/2010/wordprocessingShape" mc:Ignorable="w14 w15 w16se wp14">
+<w:numbering xmlns:wpc="http://schemas.microsoft.com/office/word/2010/wordprocessingCanvas" xmlns:cx="http://schemas.microsoft.com/office/drawing/2014/chartex" xmlns:cx1="http://schemas.microsoft.com/office/drawing/2015/9/8/chartex" xmlns:cx2="http://schemas.microsoft.com/office/drawing/2015/10/21/chartex" xmlns:cx3="http://schemas.microsoft.com/office/drawing/2016/5/9/chartex" xmlns:cx4="http://schemas.microsoft.com/office/drawing/2016/5/10/chartex" xmlns:cx5="http://schemas.microsoft.com/office/drawing/2016/5/11/chartex" xmlns:cx6="http://schemas.microsoft.com/office/drawing/2016/5/12/chartex" xmlns:cx7="http://schemas.microsoft.com/office/drawing/2016/5/13/chartex" xmlns:cx8="http://schemas.microsoft.com/office/drawing/2016/5/14/chartex" xmlns:mc="http://schemas.openxmlformats.org/markup-compatibility/2006" xmlns:aink="http://schemas.microsoft.com/office/drawing/2016/ink" xmlns:am3d="http://schemas.microsoft.com/office/drawing/2017/model3d" xmlns:o="urn:schemas-microsoft-com:office:office" xmlns:r="http://schemas.openxmlformats.org/officeDocument/2006/relationships" xmlns:m="http://schemas.openxmlformats.org/officeDocument/2006/math" xmlns:v="urn:schemas-microsoft-com:vml" xmlns:wp14="http://schemas.microsoft.com/office/word/2010/wordprocessingDrawing" xmlns:wp="http://schemas.openxmlformats.org/drawingml/2006/wordprocessingDrawing" xmlns:w10="urn:schemas-microsoft-com:office:word" xmlns:w="http://schemas.openxmlformats.org/wordprocessingml/2006/main" xmlns:w14="http://schemas.microsoft.com/office/word/2010/wordml" xmlns:w15="http://schemas.microsoft.com/office/word/2012/wordml" xmlns:w16cid="http://schemas.microsoft.com/office/word/2016/wordml/cid" xmlns:w16se="http://schemas.microsoft.com/office/word/2015/wordml/symex" xmlns:wpg="http://schemas.microsoft.com/office/word/2010/wordprocessingGroup" xmlns:wpi="http://schemas.microsoft.com/office/word/2010/wordprocessingInk" xmlns:wne="http://schemas.microsoft.com/office/word/2006/wordml" xmlns:wps="http://schemas.microsoft.com/office/word/2010/wordprocessingShape" mc:Ignorable="w14 w15 w16se w16cid wp14">
   <w:abstractNum w:abstractNumId="0" w15:restartNumberingAfterBreak="0">
     <w:nsid w:val="1F330DD4"/>
     <w:multiLevelType w:val="multilevel"/>
@@ -763,7 +915,7 @@
 </file>
 
 <file path=word/styles.xml><?xml version="1.0" encoding="utf-8"?>
-<w:styles xmlns:mc="http://schemas.openxmlformats.org/markup-compatibility/2006" xmlns:r="http://schemas.openxmlformats.org/officeDocument/2006/relationships" xmlns:w="http://schemas.openxmlformats.org/wordprocessingml/2006/main" xmlns:w14="http://schemas.microsoft.com/office/word/2010/wordml" xmlns:w15="http://schemas.microsoft.com/office/word/2012/wordml" xmlns:w16se="http://schemas.microsoft.com/office/word/2015/wordml/symex" mc:Ignorable="w14 w15 w16se">
+<w:styles xmlns:mc="http://schemas.openxmlformats.org/markup-compatibility/2006" xmlns:r="http://schemas.openxmlformats.org/officeDocument/2006/relationships" xmlns:w="http://schemas.openxmlformats.org/wordprocessingml/2006/main" xmlns:w14="http://schemas.microsoft.com/office/word/2010/wordml" xmlns:w15="http://schemas.microsoft.com/office/word/2012/wordml" xmlns:w16cid="http://schemas.microsoft.com/office/word/2016/wordml/cid" xmlns:w16se="http://schemas.microsoft.com/office/word/2015/wordml/symex" mc:Ignorable="w14 w15 w16se w16cid">
   <w:docDefaults>
     <w:rPrDefault>
       <w:rPr>
@@ -779,7 +931,7 @@
       </w:pPr>
     </w:pPrDefault>
   </w:docDefaults>
-  <w:latentStyles w:defLockedState="0" w:defUIPriority="99" w:defSemiHidden="0" w:defUnhideWhenUsed="0" w:defQFormat="0" w:count="371">
+  <w:latentStyles w:defLockedState="0" w:defUIPriority="99" w:defSemiHidden="0" w:defUnhideWhenUsed="0" w:defQFormat="0" w:count="375">
     <w:lsdException w:name="Normal" w:uiPriority="0" w:qFormat="1"/>
     <w:lsdException w:name="heading 1" w:uiPriority="9" w:qFormat="1"/>
     <w:lsdException w:name="heading 2" w:semiHidden="1" w:uiPriority="9" w:unhideWhenUsed="1" w:qFormat="1"/>
@@ -885,7 +1037,6 @@
     <w:lsdException w:name="HTML Sample" w:semiHidden="1" w:unhideWhenUsed="1"/>
     <w:lsdException w:name="HTML Typewriter" w:semiHidden="1" w:unhideWhenUsed="1"/>
     <w:lsdException w:name="HTML Variable" w:semiHidden="1" w:unhideWhenUsed="1"/>
-    <w:lsdException w:name="Normal Table" w:semiHidden="1" w:unhideWhenUsed="1"/>
     <w:lsdException w:name="annotation subject" w:semiHidden="1" w:unhideWhenUsed="1"/>
     <w:lsdException w:name="No List" w:semiHidden="1" w:unhideWhenUsed="1"/>
     <w:lsdException w:name="Outline List 1" w:semiHidden="1" w:unhideWhenUsed="1"/>
@@ -929,10 +1080,8 @@
     <w:lsdException w:name="Table Elegant" w:semiHidden="1" w:unhideWhenUsed="1"/>
     <w:lsdException w:name="Table Professional" w:semiHidden="1" w:unhideWhenUsed="1"/>
     <w:lsdException w:name="Table Subtle 1" w:semiHidden="1" w:unhideWhenUsed="1"/>
-    <w:lsdException w:name="Table Subtle 2" w:semiHidden="1" w:unhideWhenUsed="1"/>
     <w:lsdException w:name="Table Web 1" w:semiHidden="1" w:unhideWhenUsed="1"/>
     <w:lsdException w:name="Table Web 2" w:semiHidden="1" w:unhideWhenUsed="1"/>
-    <w:lsdException w:name="Table Web 3" w:semiHidden="1" w:unhideWhenUsed="1"/>
     <w:lsdException w:name="Balloon Text" w:semiHidden="1" w:unhideWhenUsed="1"/>
     <w:lsdException w:name="Table Grid" w:uiPriority="39"/>
     <w:lsdException w:name="Table Theme" w:semiHidden="1" w:unhideWhenUsed="1"/>
@@ -1151,6 +1300,10 @@
     <w:lsdException w:name="List Table 5 Dark Accent 6" w:uiPriority="50"/>
     <w:lsdException w:name="List Table 6 Colorful Accent 6" w:uiPriority="51"/>
     <w:lsdException w:name="List Table 7 Colorful Accent 6" w:uiPriority="52"/>
+    <w:lsdException w:name="Mention" w:semiHidden="1" w:unhideWhenUsed="1"/>
+    <w:lsdException w:name="Smart Hyperlink" w:semiHidden="1" w:unhideWhenUsed="1"/>
+    <w:lsdException w:name="Hashtag" w:semiHidden="1" w:unhideWhenUsed="1"/>
+    <w:lsdException w:name="Unresolved Mention" w:semiHidden="1" w:unhideWhenUsed="1"/>
   </w:latentStyles>
   <w:style w:type="paragraph" w:default="1" w:styleId="Normal">
     <w:name w:val="Normal"/>

</xml_diff>